<commit_message>
Added .net related content
</commit_message>
<xml_diff>
--- a/VisPay/VisPay.docx
+++ b/VisPay/VisPay.docx
@@ -952,7 +952,7 @@
         <w:rPr>
           <w:rFonts w:ascii="Aptos" w:hAnsi="Aptos"/>
         </w:rPr>
-        <w:t>behaviour</w:t>
+        <w:t>behavior</w:t>
       </w:r>
       <w:r>
         <w:rPr>
@@ -1429,7 +1429,19 @@
         <w:rPr>
           <w:rFonts w:ascii="Aptos" w:hAnsi="Aptos"/>
         </w:rPr>
-        <w:t>: React Native, Flutter for mobile; React.js, Angular for web.</w:t>
+        <w:t>: React Native, Flutter for mobile</w:t>
+      </w:r>
+      <w:r>
+        <w:rPr>
+          <w:rFonts w:ascii="Aptos" w:hAnsi="Aptos"/>
+        </w:rPr>
+        <w:t>,</w:t>
+      </w:r>
+      <w:r>
+        <w:rPr>
+          <w:rFonts w:ascii="Aptos" w:hAnsi="Aptos"/>
+        </w:rPr>
+        <w:t xml:space="preserve"> React.js, Angular for web.</w:t>
       </w:r>
     </w:p>
     <w:p>
@@ -1596,7 +1608,43 @@
         <w:rPr>
           <w:rFonts w:ascii="Aptos" w:hAnsi="Aptos"/>
         </w:rPr>
-        <w:t>: Java, Node.js with frameworks like Spring Boot and Express.js.</w:t>
+        <w:t>:</w:t>
+      </w:r>
+      <w:r>
+        <w:rPr>
+          <w:rFonts w:ascii="Aptos" w:hAnsi="Aptos"/>
+        </w:rPr>
+        <w:t xml:space="preserve"> .Net Core</w:t>
+      </w:r>
+      <w:r>
+        <w:rPr>
+          <w:rFonts w:ascii="Aptos" w:hAnsi="Aptos"/>
+        </w:rPr>
+        <w:t xml:space="preserve"> and</w:t>
+      </w:r>
+      <w:r>
+        <w:rPr>
+          <w:rFonts w:ascii="Aptos" w:hAnsi="Aptos"/>
+        </w:rPr>
+        <w:t xml:space="preserve"> Node.js with frameworks like</w:t>
+      </w:r>
+      <w:r>
+        <w:rPr>
+          <w:rFonts w:ascii="Aptos" w:hAnsi="Aptos"/>
+        </w:rPr>
+        <w:t xml:space="preserve"> Asp.Net Core</w:t>
+      </w:r>
+      <w:r>
+        <w:rPr>
+          <w:rFonts w:ascii="Aptos" w:hAnsi="Aptos"/>
+        </w:rPr>
+        <w:t>,</w:t>
+      </w:r>
+      <w:r>
+        <w:rPr>
+          <w:rFonts w:ascii="Aptos" w:hAnsi="Aptos"/>
+        </w:rPr>
+        <w:t xml:space="preserve"> and Express.js.</w:t>
       </w:r>
     </w:p>
     <w:p>
@@ -2998,7 +3046,27 @@
           <w:lang w:eastAsia="en-IN"/>
           <w14:ligatures w14:val="none"/>
         </w:rPr>
-        <w:t>User management is a critical component of VisPay, ensuring that users can securely and efficiently manage their accounts and personal information. This section delves into the innovative and comprehensive strategies employed by VisPay to enhance user management.</w:t>
+        <w:t xml:space="preserve">User management is a critical component of </w:t>
+      </w:r>
+      <w:proofErr w:type="spellStart"/>
+      <w:r>
+        <w:rPr>
+          <w:rFonts w:ascii="Aptos" w:eastAsia="Times New Roman" w:hAnsi="Aptos" w:cs="Times New Roman"/>
+          <w:kern w:val="0"/>
+          <w:lang w:eastAsia="en-IN"/>
+          <w14:ligatures w14:val="none"/>
+        </w:rPr>
+        <w:t>VisPay</w:t>
+      </w:r>
+      <w:proofErr w:type="spellEnd"/>
+      <w:r>
+        <w:rPr>
+          <w:rFonts w:ascii="Aptos" w:eastAsia="Times New Roman" w:hAnsi="Aptos" w:cs="Times New Roman"/>
+          <w:kern w:val="0"/>
+          <w:lang w:eastAsia="en-IN"/>
+          <w14:ligatures w14:val="none"/>
+        </w:rPr>
+        <w:t>, ensuring that users can securely and efficiently manage their accounts and personal information. This section delves into the innovative and comprehensive strategies employed by VisPay to enhance user management.</w:t>
       </w:r>
     </w:p>
     <w:p>
@@ -4671,21 +4739,7 @@
         <w:rPr>
           <w:rFonts w:ascii="Aptos" w:hAnsi="Aptos"/>
         </w:rPr>
-        <w:t xml:space="preserve">: This stack is used for searching, </w:t>
-      </w:r>
-      <w:proofErr w:type="spellStart"/>
-      <w:r>
-        <w:rPr>
-          <w:rFonts w:ascii="Aptos" w:hAnsi="Aptos"/>
-        </w:rPr>
-        <w:t>analyzing</w:t>
-      </w:r>
-      <w:proofErr w:type="spellEnd"/>
-      <w:r>
-        <w:rPr>
-          <w:rFonts w:ascii="Aptos" w:hAnsi="Aptos"/>
-        </w:rPr>
-        <w:t>, and visualizing log data in real-time. Elasticsearch is a search engine, Logstash is a log pipeline tool, and Kibana is a visualization tool.</w:t>
+        <w:t>: This stack is used for searching, analyzing, and visualizing log data in real-time. Elasticsearch is a search engine, Logstash is a log pipeline tool, and Kibana is a visualization tool.</w:t>
       </w:r>
     </w:p>
     <w:p>
@@ -13800,6 +13854,7 @@
   <w:style w:type="character" w:default="1" w:styleId="DefaultParagraphFont">
     <w:name w:val="Default Paragraph Font"/>
     <w:uiPriority w:val="1"/>
+    <w:semiHidden/>
     <w:unhideWhenUsed/>
   </w:style>
   <w:style w:type="table" w:default="1" w:styleId="TableNormal">

</xml_diff>